<commit_message>
new resume; removed edu. section
</commit_message>
<xml_diff>
--- a/assets/Resume (Rohit Krishna).docx
+++ b/assets/Resume (Rohit Krishna).docx
@@ -878,7 +878,7 @@
               <w:rPr>
                 <w:rtl w:val="0"/>
               </w:rPr>
-              <w:t xml:space="preserve">- Computer Vision</w:t>
+              <w:t xml:space="preserve">- Generative Adversarial Network</w:t>
             </w:r>
           </w:p>
           <w:p>
@@ -906,6 +906,62 @@
               <w:rPr>
                 <w:rtl w:val="0"/>
               </w:rPr>
+              <w:t xml:space="preserve">- Computer Vision</w:t>
+            </w:r>
+          </w:p>
+          <w:p>
+            <w:pPr>
+              <w:pageBreakBefore w:val="0"/>
+              <w:numPr>
+                <w:ilvl w:val="0"/>
+                <w:numId w:val="1"/>
+              </w:numPr>
+              <w:pBdr>
+                <w:top w:space="0" w:sz="0" w:val="nil"/>
+                <w:left w:space="0" w:sz="0" w:val="nil"/>
+                <w:bottom w:space="0" w:sz="0" w:val="nil"/>
+                <w:right w:space="0" w:sz="0" w:val="nil"/>
+                <w:between w:space="0" w:sz="0" w:val="nil"/>
+              </w:pBdr>
+              <w:shd w:fill="auto" w:val="clear"/>
+              <w:spacing w:after="0" w:before="120" w:line="312" w:lineRule="auto"/>
+              <w:ind w:left="0" w:firstLine="0"/>
+              <w:rPr>
+                <w:u w:val="none"/>
+              </w:rPr>
+            </w:pPr>
+            <w:r>
+              <w:rPr>
+                <w:rtl w:val="0"/>
+              </w:rPr>
+              <w:t xml:space="preserve">- Natural Language Processing</w:t>
+            </w:r>
+          </w:p>
+          <w:p>
+            <w:pPr>
+              <w:pageBreakBefore w:val="0"/>
+              <w:numPr>
+                <w:ilvl w:val="0"/>
+                <w:numId w:val="1"/>
+              </w:numPr>
+              <w:pBdr>
+                <w:top w:space="0" w:sz="0" w:val="nil"/>
+                <w:left w:space="0" w:sz="0" w:val="nil"/>
+                <w:bottom w:space="0" w:sz="0" w:val="nil"/>
+                <w:right w:space="0" w:sz="0" w:val="nil"/>
+                <w:between w:space="0" w:sz="0" w:val="nil"/>
+              </w:pBdr>
+              <w:shd w:fill="auto" w:val="clear"/>
+              <w:spacing w:after="0" w:before="120" w:line="312" w:lineRule="auto"/>
+              <w:ind w:left="0" w:firstLine="0"/>
+              <w:rPr>
+                <w:u w:val="none"/>
+              </w:rPr>
+            </w:pPr>
+            <w:r>
+              <w:rPr>
+                <w:rtl w:val="0"/>
+              </w:rPr>
               <w:t xml:space="preserve">- Mobile/Web Development</w:t>
             </w:r>
           </w:p>
@@ -930,7 +986,7 @@
               <w:rPr>
                 <w:rtl w:val="0"/>
               </w:rPr>
-              <w:t xml:space="preserve">- Python, C/C++, JS, Bash</w:t>
+              <w:t xml:space="preserve">- Python</w:t>
             </w:r>
           </w:p>
           <w:p>
@@ -942,6 +998,30 @@
               <w:rPr>
                 <w:rtl w:val="0"/>
               </w:rPr>
+              <w:t xml:space="preserve">- C/C++</w:t>
+            </w:r>
+          </w:p>
+          <w:p>
+            <w:pPr>
+              <w:ind w:left="0" w:firstLine="0"/>
+              <w:rPr/>
+            </w:pPr>
+            <w:r>
+              <w:rPr>
+                <w:rtl w:val="0"/>
+              </w:rPr>
+              <w:t xml:space="preserve">-  JavaScript</w:t>
+            </w:r>
+          </w:p>
+          <w:p>
+            <w:pPr>
+              <w:ind w:left="0" w:firstLine="0"/>
+              <w:rPr/>
+            </w:pPr>
+            <w:r>
+              <w:rPr>
+                <w:rtl w:val="0"/>
+              </w:rPr>
               <w:t xml:space="preserve">- Flutter, Dart</w:t>
             </w:r>
           </w:p>
@@ -955,6 +1035,18 @@
                 <w:rtl w:val="0"/>
               </w:rPr>
               <w:t xml:space="preserve">- SQL (MySQL, SQLite)</w:t>
+            </w:r>
+          </w:p>
+          <w:p>
+            <w:pPr>
+              <w:ind w:left="0" w:firstLine="0"/>
+              <w:rPr/>
+            </w:pPr>
+            <w:r>
+              <w:rPr>
+                <w:rtl w:val="0"/>
+              </w:rPr>
+              <w:t xml:space="preserve">- Bash</w:t>
             </w:r>
           </w:p>
           <w:p>
@@ -1142,58 +1234,23 @@
               <w:rPr>
                 <w:rtl w:val="0"/>
               </w:rPr>
-              <w:t xml:space="preserve">- Version Control (Git)</w:t>
+              <w:t xml:space="preserve">- Version Control (Git, Github)</w:t>
             </w:r>
           </w:p>
           <w:p>
             <w:pPr>
               <w:spacing w:before="180" w:line="240" w:lineRule="auto"/>
-              <w:rPr/>
-            </w:pPr>
-            <w:r>
-              <w:rPr>
-                <w:rtl w:val="0"/>
-              </w:rPr>
-              <w:t xml:space="preserve">- RegEx, XPath</w:t>
-            </w:r>
-          </w:p>
-          <w:p>
-            <w:pPr>
-              <w:pStyle w:val="Heading1"/>
-              <w:rPr/>
-            </w:pPr>
-            <w:bookmarkStart w:colFirst="0" w:colLast="0" w:name="_yk8luflkpwij" w:id="17"/>
-            <w:bookmarkEnd w:id="17"/>
-            <w:r>
-              <w:rPr>
-                <w:rtl w:val="0"/>
-              </w:rPr>
-              <w:t xml:space="preserve">EDUCATION</w:t>
-            </w:r>
-          </w:p>
-          <w:p>
-            <w:pPr>
-              <w:pStyle w:val="Heading2"/>
-              <w:keepNext w:val="0"/>
-              <w:keepLines w:val="0"/>
-              <w:spacing w:after="80" w:before="360" w:line="312" w:lineRule="auto"/>
               <w:rPr>
                 <w:b w:val="0"/>
                 <w:sz w:val="6"/>
                 <w:szCs w:val="6"/>
               </w:rPr>
             </w:pPr>
-            <w:bookmarkStart w:colFirst="0" w:colLast="0" w:name="_7ej1i2b3t2z2" w:id="18"/>
-            <w:bookmarkEnd w:id="18"/>
-            <w:r>
-              <w:rPr>
-                <w:b w:val="0"/>
-                <w:color w:val="666666"/>
-                <w:sz w:val="18"/>
-                <w:szCs w:val="18"/>
-                <w:rtl w:val="0"/>
-              </w:rPr>
-              <w:t xml:space="preserve">PKMM Higher Secondary School, Edarikode</w:t>
+            <w:r>
+              <w:rPr>
+                <w:rtl w:val="0"/>
+              </w:rPr>
+              <w:t xml:space="preserve">- RegEx, XPath</w:t>
             </w:r>
             <w:r>
               <w:rPr>

</xml_diff>